<commit_message>
Data science career planning
</commit_message>
<xml_diff>
--- a/U4L1_Data_science_career_planning.docx
+++ b/U4L1_Data_science_career_planning.docx
@@ -1588,12 +1588,7 @@
       <w:bookmarkStart w:id="21" w:name="_hyn0zfuypcma" w:colFirst="0" w:colLast="0"/>
       <w:bookmarkEnd w:id="21"/>
       <w:r>
-        <w:t>Dra</w:t>
-      </w:r>
-      <w:bookmarkStart w:id="22" w:name="_GoBack"/>
-      <w:bookmarkEnd w:id="22"/>
-      <w:r>
-        <w:t>ft your aspirational professional summary</w:t>
+        <w:t>Draft your aspirational professional summary</w:t>
       </w:r>
     </w:p>
     <w:p>
@@ -1613,31 +1608,45 @@
         </w:rPr>
       </w:pPr>
       <w:r>
-        <w:t>Data Scientist with 2 years of experience conducting big data analysis to deli</w:t>
+        <w:t xml:space="preserve">Data Scientist with 2 years of experience </w:t>
+      </w:r>
+      <w:r>
+        <w:t xml:space="preserve">in </w:t>
+      </w:r>
+      <w:r>
+        <w:t>conducting big data analysis to deli</w:t>
       </w:r>
       <w:r>
         <w:t xml:space="preserve">ver insights and data-driven </w:t>
       </w:r>
       <w:r>
-        <w:t xml:space="preserve">solutions to challenging business problems. Experienced at predictive modeling, data and Quantitative analysis, and machine learning algorithms to provide comprehensive and action-oriented solutions. </w:t>
-      </w:r>
-      <w:r>
-        <w:t xml:space="preserve">Looking to </w:t>
-      </w:r>
-      <w:r>
-        <w:t xml:space="preserve">use </w:t>
-      </w:r>
-      <w:r>
-        <w:t>m</w:t>
+        <w:t xml:space="preserve">solutions to challenging business problems. </w:t>
+      </w:r>
+      <w:r>
+        <w:t xml:space="preserve">I have conducted </w:t>
+      </w:r>
+      <w:r>
+        <w:t>predictive modeling, data and Quantitative analysis, and machin</w:t>
+      </w:r>
+      <w:r>
+        <w:t>e learning algorithms to analyze company needs and propose future directions</w:t>
+      </w:r>
+      <w:bookmarkStart w:id="22" w:name="_GoBack"/>
+      <w:bookmarkEnd w:id="22"/>
+      <w:r>
+        <w:t xml:space="preserve">. </w:t>
+      </w:r>
+      <w:r>
+        <w:t>M</w:t>
       </w:r>
       <w:r>
         <w:t>y Bachelor of Psychology and Master of Arts in Cogni</w:t>
       </w:r>
       <w:r>
-        <w:t xml:space="preserve">tive neuroscience </w:t>
-      </w:r>
-      <w:r>
-        <w:t xml:space="preserve">to provide insightful solutions firmly based on </w:t>
+        <w:t>tive neuroscience would help to conduct researches</w:t>
+      </w:r>
+      <w:r>
+        <w:t xml:space="preserve"> firmly based on </w:t>
       </w:r>
       <w:r>
         <w:t>scientific approaches of</w:t>
@@ -2723,10 +2732,6 @@
     <w:lsdException w:name="Book Title" w:uiPriority="33" w:qFormat="1"/>
     <w:lsdException w:name="Bibliography" w:semiHidden="1" w:uiPriority="37" w:unhideWhenUsed="1"/>
     <w:lsdException w:name="TOC Heading" w:semiHidden="1" w:uiPriority="39" w:unhideWhenUsed="1" w:qFormat="1"/>
-    <w:lsdException w:name="Grid Table Light" w:semiHidden="1" w:unhideWhenUsed="1"/>
-    <w:lsdException w:name="Grid Table 1 Light" w:semiHidden="1" w:unhideWhenUsed="1"/>
-    <w:lsdException w:name="Grid Table 2" w:semiHidden="1" w:unhideWhenUsed="1"/>
-    <w:lsdException w:name="Grid Table 3" w:semiHidden="1" w:unhideWhenUsed="1"/>
     <w:lsdException w:name="Grid Table 4" w:uiPriority="49"/>
     <w:lsdException w:name="Grid Table 5 Dark" w:uiPriority="50"/>
     <w:lsdException w:name="Grid Table 6 Colorful" w:uiPriority="51"/>

</xml_diff>